<commit_message>
Arreglo I3, comienzo I4
</commit_message>
<xml_diff>
--- a/java-server-master/Reporte Iteración 3.docx
+++ b/java-server-master/Reporte Iteración 3.docx
@@ -98,20 +98,1400 @@
     </w:p>
     <w:p>
       <w:pPr>
+        <w:jc w:val="both"/>
+        <w:rPr>
+          <w:rFonts w:ascii="Times New Roman" w:hAnsi="Times New Roman" w:cs="Times New Roman"/>
+          <w:sz w:val="24"/>
+          <w:szCs w:val="24"/>
+        </w:rPr>
+      </w:pPr>
+    </w:p>
+    <w:p>
+      <w:pPr>
+        <w:jc w:val="both"/>
+        <w:rPr>
+          <w:rFonts w:ascii="Times New Roman" w:hAnsi="Times New Roman" w:cs="Times New Roman"/>
+          <w:b/>
+          <w:sz w:val="24"/>
+          <w:szCs w:val="24"/>
+        </w:rPr>
+      </w:pPr>
+      <w:r>
+        <w:rPr>
+          <w:rFonts w:ascii="Times New Roman" w:hAnsi="Times New Roman" w:cs="Times New Roman"/>
+          <w:b/>
+          <w:sz w:val="24"/>
+          <w:szCs w:val="24"/>
+        </w:rPr>
+        <w:t>Diseño de la aplicación</w:t>
+      </w:r>
+    </w:p>
+    <w:p>
+      <w:pPr>
+        <w:jc w:val="both"/>
+        <w:rPr>
+          <w:rFonts w:ascii="Times New Roman" w:hAnsi="Times New Roman" w:cs="Times New Roman"/>
+          <w:szCs w:val="24"/>
+        </w:rPr>
+      </w:pPr>
+      <w:r>
+        <w:rPr>
+          <w:rFonts w:ascii="Times New Roman" w:hAnsi="Times New Roman" w:cs="Times New Roman"/>
+          <w:szCs w:val="24"/>
+        </w:rPr>
+        <w:t>Nuevas tablas agregadas a la base de datos:</w:t>
+      </w:r>
+    </w:p>
+    <w:p>
+      <w:pPr>
+        <w:jc w:val="center"/>
+        <w:rPr>
+          <w:rFonts w:ascii="Times New Roman" w:hAnsi="Times New Roman" w:cs="Times New Roman"/>
+          <w:sz w:val="24"/>
+          <w:szCs w:val="24"/>
+        </w:rPr>
+      </w:pPr>
+      <w:r>
+        <w:rPr>
+          <w:noProof/>
+          <w:lang w:eastAsia="es-CO"/>
+        </w:rPr>
+        <w:drawing>
+          <wp:inline distT="0" distB="0" distL="0" distR="0" wp14:anchorId="3B87C5DE" wp14:editId="46B5B339">
+            <wp:extent cx="2038350" cy="3581400"/>
+            <wp:effectExtent l="0" t="0" r="0" b="0"/>
+            <wp:docPr id="1" name="Imagen 1"/>
+            <wp:cNvGraphicFramePr>
+              <a:graphicFrameLocks xmlns:a="http://schemas.openxmlformats.org/drawingml/2006/main" noChangeAspect="1"/>
+            </wp:cNvGraphicFramePr>
+            <a:graphic xmlns:a="http://schemas.openxmlformats.org/drawingml/2006/main">
+              <a:graphicData uri="http://schemas.openxmlformats.org/drawingml/2006/picture">
+                <pic:pic xmlns:pic="http://schemas.openxmlformats.org/drawingml/2006/picture">
+                  <pic:nvPicPr>
+                    <pic:cNvPr id="1" name=""/>
+                    <pic:cNvPicPr/>
+                  </pic:nvPicPr>
+                  <pic:blipFill>
+                    <a:blip r:embed="rId5"/>
+                    <a:stretch>
+                      <a:fillRect/>
+                    </a:stretch>
+                  </pic:blipFill>
+                  <pic:spPr>
+                    <a:xfrm>
+                      <a:off x="0" y="0"/>
+                      <a:ext cx="2038350" cy="3581400"/>
+                    </a:xfrm>
+                    <a:prstGeom prst="rect">
+                      <a:avLst/>
+                    </a:prstGeom>
+                  </pic:spPr>
+                </pic:pic>
+              </a:graphicData>
+            </a:graphic>
+          </wp:inline>
+        </w:drawing>
+      </w:r>
+    </w:p>
+    <w:p>
+      <w:pPr>
+        <w:jc w:val="center"/>
+        <w:rPr>
+          <w:rFonts w:ascii="Times New Roman" w:hAnsi="Times New Roman" w:cs="Times New Roman"/>
+          <w:sz w:val="20"/>
+          <w:szCs w:val="24"/>
+        </w:rPr>
+      </w:pPr>
+      <w:r>
+        <w:rPr>
+          <w:rFonts w:ascii="Times New Roman" w:hAnsi="Times New Roman" w:cs="Times New Roman"/>
+          <w:sz w:val="20"/>
+          <w:szCs w:val="24"/>
+        </w:rPr>
+        <w:t xml:space="preserve">Figura 1. Listado de </w:t>
+      </w:r>
+      <w:r>
+        <w:rPr>
+          <w:rFonts w:ascii="Times New Roman" w:hAnsi="Times New Roman" w:cs="Times New Roman"/>
+          <w:sz w:val="20"/>
+          <w:szCs w:val="24"/>
+        </w:rPr>
+        <w:t>nuevas tablas</w:t>
+      </w:r>
+      <w:r>
+        <w:rPr>
+          <w:rFonts w:ascii="Times New Roman" w:hAnsi="Times New Roman" w:cs="Times New Roman"/>
+          <w:sz w:val="20"/>
+          <w:szCs w:val="24"/>
+        </w:rPr>
+        <w:t>.</w:t>
+      </w:r>
+    </w:p>
+    <w:p>
+      <w:pPr>
+        <w:jc w:val="center"/>
+        <w:rPr>
+          <w:rFonts w:ascii="Times New Roman" w:hAnsi="Times New Roman" w:cs="Times New Roman"/>
+          <w:sz w:val="20"/>
+          <w:szCs w:val="24"/>
+        </w:rPr>
+      </w:pPr>
+    </w:p>
+    <w:p>
+      <w:pPr>
+        <w:jc w:val="center"/>
+        <w:rPr>
+          <w:rFonts w:ascii="Times New Roman" w:hAnsi="Times New Roman" w:cs="Times New Roman"/>
+          <w:sz w:val="20"/>
+          <w:szCs w:val="24"/>
+        </w:rPr>
+      </w:pPr>
+      <w:r>
+        <w:rPr>
+          <w:noProof/>
+          <w:lang w:eastAsia="es-CO"/>
+        </w:rPr>
+        <w:drawing>
+          <wp:inline distT="0" distB="0" distL="0" distR="0" wp14:anchorId="4DBF703E" wp14:editId="2A8E5BB4">
+            <wp:extent cx="3429000" cy="990600"/>
+            <wp:effectExtent l="0" t="0" r="0" b="0"/>
+            <wp:docPr id="2" name="Imagen 2"/>
+            <wp:cNvGraphicFramePr>
+              <a:graphicFrameLocks xmlns:a="http://schemas.openxmlformats.org/drawingml/2006/main" noChangeAspect="1"/>
+            </wp:cNvGraphicFramePr>
+            <a:graphic xmlns:a="http://schemas.openxmlformats.org/drawingml/2006/main">
+              <a:graphicData uri="http://schemas.openxmlformats.org/drawingml/2006/picture">
+                <pic:pic xmlns:pic="http://schemas.openxmlformats.org/drawingml/2006/picture">
+                  <pic:nvPicPr>
+                    <pic:cNvPr id="1" name=""/>
+                    <pic:cNvPicPr/>
+                  </pic:nvPicPr>
+                  <pic:blipFill>
+                    <a:blip r:embed="rId6"/>
+                    <a:stretch>
+                      <a:fillRect/>
+                    </a:stretch>
+                  </pic:blipFill>
+                  <pic:spPr>
+                    <a:xfrm>
+                      <a:off x="0" y="0"/>
+                      <a:ext cx="3429000" cy="990600"/>
+                    </a:xfrm>
+                    <a:prstGeom prst="rect">
+                      <a:avLst/>
+                    </a:prstGeom>
+                  </pic:spPr>
+                </pic:pic>
+              </a:graphicData>
+            </a:graphic>
+          </wp:inline>
+        </w:drawing>
+      </w:r>
+    </w:p>
+    <w:p>
+      <w:pPr>
+        <w:jc w:val="center"/>
+        <w:rPr>
+          <w:rFonts w:ascii="Times New Roman" w:hAnsi="Times New Roman" w:cs="Times New Roman"/>
+          <w:sz w:val="20"/>
+          <w:szCs w:val="24"/>
+        </w:rPr>
+      </w:pPr>
+      <w:r>
+        <w:rPr>
+          <w:rFonts w:ascii="Times New Roman" w:hAnsi="Times New Roman" w:cs="Times New Roman"/>
+          <w:sz w:val="20"/>
+          <w:szCs w:val="24"/>
+        </w:rPr>
+        <w:t>Figura 2</w:t>
+      </w:r>
+      <w:r>
+        <w:rPr>
+          <w:rFonts w:ascii="Times New Roman" w:hAnsi="Times New Roman" w:cs="Times New Roman"/>
+          <w:sz w:val="20"/>
+          <w:szCs w:val="24"/>
+        </w:rPr>
+        <w:t xml:space="preserve">. </w:t>
+      </w:r>
+      <w:r>
+        <w:rPr>
+          <w:rFonts w:ascii="Times New Roman" w:hAnsi="Times New Roman" w:cs="Times New Roman"/>
+          <w:sz w:val="20"/>
+          <w:szCs w:val="24"/>
+        </w:rPr>
+        <w:t>Restricciones para tabla abonados.</w:t>
+      </w:r>
+    </w:p>
+    <w:p>
+      <w:pPr>
+        <w:jc w:val="center"/>
+        <w:rPr>
+          <w:rFonts w:ascii="Times New Roman" w:hAnsi="Times New Roman" w:cs="Times New Roman"/>
+          <w:sz w:val="20"/>
+          <w:szCs w:val="24"/>
+        </w:rPr>
+      </w:pPr>
+      <w:r>
+        <w:rPr>
+          <w:noProof/>
+          <w:lang w:eastAsia="es-CO"/>
+        </w:rPr>
+        <w:lastRenderedPageBreak/>
+        <w:drawing>
+          <wp:inline distT="0" distB="0" distL="0" distR="0" wp14:anchorId="0830D25B" wp14:editId="392331C3">
+            <wp:extent cx="3448050" cy="1743075"/>
+            <wp:effectExtent l="0" t="0" r="0" b="9525"/>
+            <wp:docPr id="3" name="Imagen 3"/>
+            <wp:cNvGraphicFramePr>
+              <a:graphicFrameLocks xmlns:a="http://schemas.openxmlformats.org/drawingml/2006/main" noChangeAspect="1"/>
+            </wp:cNvGraphicFramePr>
+            <a:graphic xmlns:a="http://schemas.openxmlformats.org/drawingml/2006/main">
+              <a:graphicData uri="http://schemas.openxmlformats.org/drawingml/2006/picture">
+                <pic:pic xmlns:pic="http://schemas.openxmlformats.org/drawingml/2006/picture">
+                  <pic:nvPicPr>
+                    <pic:cNvPr id="1" name=""/>
+                    <pic:cNvPicPr/>
+                  </pic:nvPicPr>
+                  <pic:blipFill>
+                    <a:blip r:embed="rId7"/>
+                    <a:stretch>
+                      <a:fillRect/>
+                    </a:stretch>
+                  </pic:blipFill>
+                  <pic:spPr>
+                    <a:xfrm>
+                      <a:off x="0" y="0"/>
+                      <a:ext cx="3448050" cy="1743075"/>
+                    </a:xfrm>
+                    <a:prstGeom prst="rect">
+                      <a:avLst/>
+                    </a:prstGeom>
+                  </pic:spPr>
+                </pic:pic>
+              </a:graphicData>
+            </a:graphic>
+          </wp:inline>
+        </w:drawing>
+      </w:r>
+    </w:p>
+    <w:p>
+      <w:pPr>
+        <w:jc w:val="center"/>
+        <w:rPr>
+          <w:rFonts w:ascii="Times New Roman" w:hAnsi="Times New Roman" w:cs="Times New Roman"/>
+          <w:sz w:val="20"/>
+          <w:szCs w:val="24"/>
+        </w:rPr>
+      </w:pPr>
+      <w:r>
+        <w:rPr>
+          <w:rFonts w:ascii="Times New Roman" w:hAnsi="Times New Roman" w:cs="Times New Roman"/>
+          <w:sz w:val="20"/>
+          <w:szCs w:val="24"/>
+        </w:rPr>
+        <w:t>Figura 3</w:t>
+      </w:r>
+      <w:r>
+        <w:rPr>
+          <w:rFonts w:ascii="Times New Roman" w:hAnsi="Times New Roman" w:cs="Times New Roman"/>
+          <w:sz w:val="20"/>
+          <w:szCs w:val="24"/>
+        </w:rPr>
+        <w:t>. R</w:t>
+      </w:r>
+      <w:r>
+        <w:rPr>
+          <w:rFonts w:ascii="Times New Roman" w:hAnsi="Times New Roman" w:cs="Times New Roman"/>
+          <w:sz w:val="20"/>
+          <w:szCs w:val="24"/>
+        </w:rPr>
+        <w:t>estricciones para tabla cupos</w:t>
+      </w:r>
+      <w:r>
+        <w:rPr>
+          <w:rFonts w:ascii="Times New Roman" w:hAnsi="Times New Roman" w:cs="Times New Roman"/>
+          <w:sz w:val="20"/>
+          <w:szCs w:val="24"/>
+        </w:rPr>
+        <w:t>.</w:t>
+      </w:r>
+    </w:p>
+    <w:p>
+      <w:pPr>
+        <w:jc w:val="center"/>
+        <w:rPr>
+          <w:rFonts w:ascii="Times New Roman" w:hAnsi="Times New Roman" w:cs="Times New Roman"/>
+          <w:sz w:val="20"/>
+          <w:szCs w:val="24"/>
+        </w:rPr>
+      </w:pPr>
+    </w:p>
+    <w:p>
+      <w:pPr>
+        <w:jc w:val="center"/>
+        <w:rPr>
+          <w:rFonts w:ascii="Times New Roman" w:hAnsi="Times New Roman" w:cs="Times New Roman"/>
+          <w:sz w:val="20"/>
+          <w:szCs w:val="24"/>
+        </w:rPr>
+      </w:pPr>
+      <w:r>
+        <w:rPr>
+          <w:noProof/>
+          <w:lang w:eastAsia="es-CO"/>
+        </w:rPr>
+        <w:drawing>
+          <wp:inline distT="0" distB="0" distL="0" distR="0" wp14:anchorId="2D142EED" wp14:editId="6F369B24">
+            <wp:extent cx="3514725" cy="1371600"/>
+            <wp:effectExtent l="0" t="0" r="9525" b="0"/>
+            <wp:docPr id="4" name="Imagen 4"/>
+            <wp:cNvGraphicFramePr>
+              <a:graphicFrameLocks xmlns:a="http://schemas.openxmlformats.org/drawingml/2006/main" noChangeAspect="1"/>
+            </wp:cNvGraphicFramePr>
+            <a:graphic xmlns:a="http://schemas.openxmlformats.org/drawingml/2006/main">
+              <a:graphicData uri="http://schemas.openxmlformats.org/drawingml/2006/picture">
+                <pic:pic xmlns:pic="http://schemas.openxmlformats.org/drawingml/2006/picture">
+                  <pic:nvPicPr>
+                    <pic:cNvPr id="1" name=""/>
+                    <pic:cNvPicPr/>
+                  </pic:nvPicPr>
+                  <pic:blipFill>
+                    <a:blip r:embed="rId8"/>
+                    <a:stretch>
+                      <a:fillRect/>
+                    </a:stretch>
+                  </pic:blipFill>
+                  <pic:spPr>
+                    <a:xfrm>
+                      <a:off x="0" y="0"/>
+                      <a:ext cx="3514725" cy="1371600"/>
+                    </a:xfrm>
+                    <a:prstGeom prst="rect">
+                      <a:avLst/>
+                    </a:prstGeom>
+                  </pic:spPr>
+                </pic:pic>
+              </a:graphicData>
+            </a:graphic>
+          </wp:inline>
+        </w:drawing>
+      </w:r>
+    </w:p>
+    <w:p>
+      <w:pPr>
+        <w:jc w:val="center"/>
+        <w:rPr>
+          <w:rFonts w:ascii="Times New Roman" w:hAnsi="Times New Roman" w:cs="Times New Roman"/>
+          <w:sz w:val="20"/>
+          <w:szCs w:val="24"/>
+        </w:rPr>
+      </w:pPr>
+      <w:r>
+        <w:rPr>
+          <w:rFonts w:ascii="Times New Roman" w:hAnsi="Times New Roman" w:cs="Times New Roman"/>
+          <w:sz w:val="20"/>
+          <w:szCs w:val="24"/>
+        </w:rPr>
+        <w:t>Figura 4</w:t>
+      </w:r>
+      <w:r>
+        <w:rPr>
+          <w:rFonts w:ascii="Times New Roman" w:hAnsi="Times New Roman" w:cs="Times New Roman"/>
+          <w:sz w:val="20"/>
+          <w:szCs w:val="24"/>
+        </w:rPr>
+        <w:t xml:space="preserve">. Restricciones para tabla </w:t>
+      </w:r>
+      <w:r>
+        <w:rPr>
+          <w:rFonts w:ascii="Times New Roman" w:hAnsi="Times New Roman" w:cs="Times New Roman"/>
+          <w:sz w:val="20"/>
+          <w:szCs w:val="24"/>
+        </w:rPr>
+        <w:t>espectadores.</w:t>
+      </w:r>
+    </w:p>
+    <w:p>
+      <w:pPr>
+        <w:jc w:val="center"/>
+        <w:rPr>
+          <w:rFonts w:ascii="Times New Roman" w:hAnsi="Times New Roman" w:cs="Times New Roman"/>
+          <w:sz w:val="20"/>
+          <w:szCs w:val="24"/>
+        </w:rPr>
+      </w:pPr>
+    </w:p>
+    <w:p>
+      <w:pPr>
+        <w:jc w:val="center"/>
+        <w:rPr>
+          <w:rFonts w:ascii="Times New Roman" w:hAnsi="Times New Roman" w:cs="Times New Roman"/>
+          <w:sz w:val="20"/>
+          <w:szCs w:val="24"/>
+        </w:rPr>
+      </w:pPr>
+      <w:r>
+        <w:rPr>
+          <w:noProof/>
+          <w:lang w:eastAsia="es-CO"/>
+        </w:rPr>
+        <w:drawing>
+          <wp:inline distT="0" distB="0" distL="0" distR="0" wp14:anchorId="5B71A35D" wp14:editId="3FF78140">
+            <wp:extent cx="4724400" cy="1352550"/>
+            <wp:effectExtent l="0" t="0" r="0" b="0"/>
+            <wp:docPr id="5" name="Imagen 5"/>
+            <wp:cNvGraphicFramePr>
+              <a:graphicFrameLocks xmlns:a="http://schemas.openxmlformats.org/drawingml/2006/main" noChangeAspect="1"/>
+            </wp:cNvGraphicFramePr>
+            <a:graphic xmlns:a="http://schemas.openxmlformats.org/drawingml/2006/main">
+              <a:graphicData uri="http://schemas.openxmlformats.org/drawingml/2006/picture">
+                <pic:pic xmlns:pic="http://schemas.openxmlformats.org/drawingml/2006/picture">
+                  <pic:nvPicPr>
+                    <pic:cNvPr id="1" name=""/>
+                    <pic:cNvPicPr/>
+                  </pic:nvPicPr>
+                  <pic:blipFill>
+                    <a:blip r:embed="rId9"/>
+                    <a:stretch>
+                      <a:fillRect/>
+                    </a:stretch>
+                  </pic:blipFill>
+                  <pic:spPr>
+                    <a:xfrm>
+                      <a:off x="0" y="0"/>
+                      <a:ext cx="4724400" cy="1352550"/>
+                    </a:xfrm>
+                    <a:prstGeom prst="rect">
+                      <a:avLst/>
+                    </a:prstGeom>
+                  </pic:spPr>
+                </pic:pic>
+              </a:graphicData>
+            </a:graphic>
+          </wp:inline>
+        </w:drawing>
+      </w:r>
+    </w:p>
+    <w:p>
+      <w:pPr>
+        <w:jc w:val="center"/>
+        <w:rPr>
+          <w:rFonts w:ascii="Times New Roman" w:hAnsi="Times New Roman" w:cs="Times New Roman"/>
+          <w:sz w:val="20"/>
+          <w:szCs w:val="24"/>
+        </w:rPr>
+      </w:pPr>
+      <w:r>
+        <w:rPr>
+          <w:rFonts w:ascii="Times New Roman" w:hAnsi="Times New Roman" w:cs="Times New Roman"/>
+          <w:sz w:val="20"/>
+          <w:szCs w:val="24"/>
+        </w:rPr>
+        <w:t xml:space="preserve">Figura </w:t>
+      </w:r>
+      <w:r>
+        <w:rPr>
+          <w:rFonts w:ascii="Times New Roman" w:hAnsi="Times New Roman" w:cs="Times New Roman"/>
+          <w:sz w:val="20"/>
+          <w:szCs w:val="24"/>
+        </w:rPr>
+        <w:t>5</w:t>
+      </w:r>
+      <w:r>
+        <w:rPr>
+          <w:rFonts w:ascii="Times New Roman" w:hAnsi="Times New Roman" w:cs="Times New Roman"/>
+          <w:sz w:val="20"/>
+          <w:szCs w:val="24"/>
+        </w:rPr>
+        <w:t xml:space="preserve">. Restricciones para tabla </w:t>
+      </w:r>
+      <w:r>
+        <w:rPr>
+          <w:rFonts w:ascii="Times New Roman" w:hAnsi="Times New Roman" w:cs="Times New Roman"/>
+          <w:sz w:val="20"/>
+          <w:szCs w:val="24"/>
+        </w:rPr>
+        <w:t>realización funciones</w:t>
+      </w:r>
+      <w:r>
+        <w:rPr>
+          <w:rFonts w:ascii="Times New Roman" w:hAnsi="Times New Roman" w:cs="Times New Roman"/>
+          <w:sz w:val="20"/>
+          <w:szCs w:val="24"/>
+        </w:rPr>
+        <w:t>.</w:t>
+      </w:r>
+    </w:p>
+    <w:p>
+      <w:pPr>
+        <w:jc w:val="center"/>
+        <w:rPr>
+          <w:rFonts w:ascii="Times New Roman" w:hAnsi="Times New Roman" w:cs="Times New Roman"/>
+          <w:sz w:val="20"/>
+          <w:szCs w:val="24"/>
+        </w:rPr>
+      </w:pPr>
+    </w:p>
+    <w:p>
+      <w:pPr>
+        <w:jc w:val="center"/>
+        <w:rPr>
+          <w:rFonts w:ascii="Times New Roman" w:hAnsi="Times New Roman" w:cs="Times New Roman"/>
+          <w:sz w:val="20"/>
+          <w:szCs w:val="24"/>
+        </w:rPr>
+      </w:pPr>
+      <w:r>
+        <w:rPr>
+          <w:noProof/>
+          <w:lang w:eastAsia="es-CO"/>
+        </w:rPr>
+        <w:drawing>
+          <wp:inline distT="0" distB="0" distL="0" distR="0" wp14:anchorId="77E7F94F" wp14:editId="52948738">
+            <wp:extent cx="3448050" cy="990600"/>
+            <wp:effectExtent l="0" t="0" r="0" b="0"/>
+            <wp:docPr id="6" name="Imagen 6"/>
+            <wp:cNvGraphicFramePr>
+              <a:graphicFrameLocks xmlns:a="http://schemas.openxmlformats.org/drawingml/2006/main" noChangeAspect="1"/>
+            </wp:cNvGraphicFramePr>
+            <a:graphic xmlns:a="http://schemas.openxmlformats.org/drawingml/2006/main">
+              <a:graphicData uri="http://schemas.openxmlformats.org/drawingml/2006/picture">
+                <pic:pic xmlns:pic="http://schemas.openxmlformats.org/drawingml/2006/picture">
+                  <pic:nvPicPr>
+                    <pic:cNvPr id="1" name=""/>
+                    <pic:cNvPicPr/>
+                  </pic:nvPicPr>
+                  <pic:blipFill>
+                    <a:blip r:embed="rId10"/>
+                    <a:stretch>
+                      <a:fillRect/>
+                    </a:stretch>
+                  </pic:blipFill>
+                  <pic:spPr>
+                    <a:xfrm>
+                      <a:off x="0" y="0"/>
+                      <a:ext cx="3448050" cy="990600"/>
+                    </a:xfrm>
+                    <a:prstGeom prst="rect">
+                      <a:avLst/>
+                    </a:prstGeom>
+                  </pic:spPr>
+                </pic:pic>
+              </a:graphicData>
+            </a:graphic>
+          </wp:inline>
+        </w:drawing>
+      </w:r>
+    </w:p>
+    <w:p>
+      <w:pPr>
+        <w:jc w:val="center"/>
+        <w:rPr>
+          <w:rFonts w:ascii="Times New Roman" w:hAnsi="Times New Roman" w:cs="Times New Roman"/>
+          <w:sz w:val="20"/>
+          <w:szCs w:val="24"/>
+        </w:rPr>
+      </w:pPr>
+      <w:r>
+        <w:rPr>
+          <w:rFonts w:ascii="Times New Roman" w:hAnsi="Times New Roman" w:cs="Times New Roman"/>
+          <w:sz w:val="20"/>
+          <w:szCs w:val="24"/>
+        </w:rPr>
+        <w:t xml:space="preserve">Figura </w:t>
+      </w:r>
+      <w:r>
+        <w:rPr>
+          <w:rFonts w:ascii="Times New Roman" w:hAnsi="Times New Roman" w:cs="Times New Roman"/>
+          <w:sz w:val="20"/>
+          <w:szCs w:val="24"/>
+        </w:rPr>
+        <w:t>6</w:t>
+      </w:r>
+      <w:r>
+        <w:rPr>
+          <w:rFonts w:ascii="Times New Roman" w:hAnsi="Times New Roman" w:cs="Times New Roman"/>
+          <w:sz w:val="20"/>
+          <w:szCs w:val="24"/>
+        </w:rPr>
+        <w:t xml:space="preserve">. Restricciones para tabla </w:t>
+      </w:r>
+      <w:r>
+        <w:rPr>
+          <w:rFonts w:ascii="Times New Roman" w:hAnsi="Times New Roman" w:cs="Times New Roman"/>
+          <w:sz w:val="20"/>
+          <w:szCs w:val="24"/>
+        </w:rPr>
+        <w:t>ventas</w:t>
+      </w:r>
+      <w:r>
+        <w:rPr>
+          <w:rFonts w:ascii="Times New Roman" w:hAnsi="Times New Roman" w:cs="Times New Roman"/>
+          <w:sz w:val="20"/>
+          <w:szCs w:val="24"/>
+        </w:rPr>
+        <w:t>.</w:t>
+      </w:r>
+    </w:p>
+    <w:p>
+      <w:pPr>
+        <w:jc w:val="center"/>
+        <w:rPr>
+          <w:rFonts w:ascii="Times New Roman" w:hAnsi="Times New Roman" w:cs="Times New Roman"/>
+          <w:sz w:val="20"/>
+          <w:szCs w:val="24"/>
+        </w:rPr>
+      </w:pPr>
+    </w:p>
+    <w:p>
+      <w:pPr>
+        <w:rPr>
+          <w:rFonts w:ascii="Times New Roman" w:hAnsi="Times New Roman" w:cs="Times New Roman"/>
+          <w:szCs w:val="24"/>
+        </w:rPr>
+      </w:pPr>
+    </w:p>
+    <w:p>
+      <w:pPr>
+        <w:rPr>
+          <w:rFonts w:ascii="Times New Roman" w:hAnsi="Times New Roman" w:cs="Times New Roman"/>
+          <w:szCs w:val="24"/>
+        </w:rPr>
+      </w:pPr>
+      <w:r>
+        <w:rPr>
+          <w:rFonts w:ascii="Times New Roman" w:hAnsi="Times New Roman" w:cs="Times New Roman"/>
+          <w:szCs w:val="24"/>
+        </w:rPr>
+        <w:lastRenderedPageBreak/>
+        <w:t>Modificaciones:</w:t>
+      </w:r>
+    </w:p>
+    <w:p>
+      <w:pPr>
+        <w:jc w:val="both"/>
+        <w:rPr>
+          <w:rFonts w:ascii="Times New Roman" w:hAnsi="Times New Roman" w:cs="Times New Roman"/>
+          <w:szCs w:val="24"/>
+        </w:rPr>
+      </w:pPr>
+      <w:r>
+        <w:rPr>
+          <w:rFonts w:ascii="Times New Roman" w:hAnsi="Times New Roman" w:cs="Times New Roman"/>
+          <w:szCs w:val="24"/>
+        </w:rPr>
+        <w:t>La tabla boletas fue modificada, con respecto a la versión anterior. Se le agregó la columna “ID_ABONO”, la cual permite identificar si unos conjuntos de boletas pertenecen a un abono previamente realizado.</w:t>
+      </w:r>
+    </w:p>
+    <w:p>
+      <w:pPr>
+        <w:jc w:val="both"/>
+        <w:rPr>
+          <w:rFonts w:ascii="Times New Roman" w:hAnsi="Times New Roman" w:cs="Times New Roman"/>
+          <w:b/>
+          <w:sz w:val="24"/>
+          <w:szCs w:val="24"/>
+        </w:rPr>
+      </w:pPr>
+      <w:r>
+        <w:rPr>
+          <w:rFonts w:ascii="Times New Roman" w:hAnsi="Times New Roman" w:cs="Times New Roman"/>
+          <w:b/>
+          <w:sz w:val="24"/>
+          <w:szCs w:val="24"/>
+        </w:rPr>
+        <w:t>Descripción de nuevos requerimientos</w:t>
+      </w:r>
+    </w:p>
+    <w:p>
+      <w:pPr>
         <w:pStyle w:val="Prrafodelista"/>
         <w:numPr>
           <w:ilvl w:val="0"/>
-          <w:numId w:val="1"/>
+          <w:numId w:val="3"/>
         </w:numPr>
         <w:jc w:val="both"/>
         <w:rPr>
           <w:rFonts w:ascii="Times New Roman" w:hAnsi="Times New Roman" w:cs="Times New Roman"/>
-          <w:sz w:val="24"/>
-          <w:szCs w:val="24"/>
-        </w:rPr>
-      </w:pPr>
+          <w:szCs w:val="24"/>
+        </w:rPr>
+      </w:pPr>
+      <w:r>
+        <w:rPr>
+          <w:rFonts w:ascii="Times New Roman" w:hAnsi="Times New Roman" w:cs="Times New Roman"/>
+          <w:szCs w:val="24"/>
+        </w:rPr>
+        <w:t>Compra de múltiples boletas</w:t>
+      </w:r>
+      <w:r>
+        <w:rPr>
+          <w:rFonts w:ascii="Times New Roman" w:hAnsi="Times New Roman" w:cs="Times New Roman"/>
+          <w:szCs w:val="24"/>
+        </w:rPr>
+        <w:t xml:space="preserve"> (</w:t>
+      </w:r>
+      <w:r>
+        <w:rPr>
+          <w:rFonts w:ascii="Times New Roman" w:hAnsi="Times New Roman" w:cs="Times New Roman"/>
+          <w:szCs w:val="24"/>
+        </w:rPr>
+        <w:t xml:space="preserve">fragmento de </w:t>
+      </w:r>
+      <w:r>
+        <w:rPr>
+          <w:rFonts w:ascii="Times New Roman" w:hAnsi="Times New Roman" w:cs="Times New Roman"/>
+          <w:szCs w:val="24"/>
+        </w:rPr>
+        <w:t>m</w:t>
+      </w:r>
+      <w:r>
+        <w:rPr>
+          <w:rFonts w:ascii="Times New Roman" w:hAnsi="Times New Roman" w:cs="Times New Roman"/>
+          <w:szCs w:val="24"/>
+        </w:rPr>
+        <w:t>étodo en la clase que controla las transaccion</w:t>
+      </w:r>
+      <w:r>
+        <w:rPr>
+          <w:rFonts w:ascii="Times New Roman" w:hAnsi="Times New Roman" w:cs="Times New Roman"/>
+          <w:szCs w:val="24"/>
+        </w:rPr>
+        <w:t>es</w:t>
+      </w:r>
+      <w:r>
+        <w:rPr>
+          <w:rFonts w:ascii="Times New Roman" w:hAnsi="Times New Roman" w:cs="Times New Roman"/>
+          <w:szCs w:val="24"/>
+        </w:rPr>
+        <w:t>)</w:t>
+      </w:r>
+    </w:p>
+    <w:p>
+      <w:pPr>
+        <w:jc w:val="center"/>
+        <w:rPr>
+          <w:rFonts w:ascii="Times New Roman" w:hAnsi="Times New Roman" w:cs="Times New Roman"/>
+          <w:szCs w:val="24"/>
+        </w:rPr>
+      </w:pPr>
+      <w:r>
+        <w:rPr>
+          <w:noProof/>
+          <w:lang w:eastAsia="es-CO"/>
+        </w:rPr>
+        <w:drawing>
+          <wp:inline distT="0" distB="0" distL="0" distR="0" wp14:anchorId="14B64580" wp14:editId="49779507">
+            <wp:extent cx="5612130" cy="3545840"/>
+            <wp:effectExtent l="0" t="0" r="7620" b="0"/>
+            <wp:docPr id="7" name="Imagen 7"/>
+            <wp:cNvGraphicFramePr>
+              <a:graphicFrameLocks xmlns:a="http://schemas.openxmlformats.org/drawingml/2006/main" noChangeAspect="1"/>
+            </wp:cNvGraphicFramePr>
+            <a:graphic xmlns:a="http://schemas.openxmlformats.org/drawingml/2006/main">
+              <a:graphicData uri="http://schemas.openxmlformats.org/drawingml/2006/picture">
+                <pic:pic xmlns:pic="http://schemas.openxmlformats.org/drawingml/2006/picture">
+                  <pic:nvPicPr>
+                    <pic:cNvPr id="1" name=""/>
+                    <pic:cNvPicPr/>
+                  </pic:nvPicPr>
+                  <pic:blipFill>
+                    <a:blip r:embed="rId11"/>
+                    <a:stretch>
+                      <a:fillRect/>
+                    </a:stretch>
+                  </pic:blipFill>
+                  <pic:spPr>
+                    <a:xfrm>
+                      <a:off x="0" y="0"/>
+                      <a:ext cx="5612130" cy="3545840"/>
+                    </a:xfrm>
+                    <a:prstGeom prst="rect">
+                      <a:avLst/>
+                    </a:prstGeom>
+                  </pic:spPr>
+                </pic:pic>
+              </a:graphicData>
+            </a:graphic>
+          </wp:inline>
+        </w:drawing>
+      </w:r>
+    </w:p>
+    <w:p>
+      <w:pPr>
+        <w:jc w:val="center"/>
+        <w:rPr>
+          <w:rFonts w:ascii="Times New Roman" w:hAnsi="Times New Roman" w:cs="Times New Roman"/>
+          <w:sz w:val="20"/>
+          <w:szCs w:val="24"/>
+        </w:rPr>
+      </w:pPr>
+      <w:r>
+        <w:rPr>
+          <w:rFonts w:ascii="Times New Roman" w:hAnsi="Times New Roman" w:cs="Times New Roman"/>
+          <w:sz w:val="20"/>
+          <w:szCs w:val="24"/>
+        </w:rPr>
+        <w:t xml:space="preserve">Figura 7. </w:t>
+      </w:r>
+      <w:r>
+        <w:rPr>
+          <w:rFonts w:ascii="Times New Roman" w:hAnsi="Times New Roman" w:cs="Times New Roman"/>
+          <w:sz w:val="20"/>
+          <w:szCs w:val="24"/>
+        </w:rPr>
+        <w:t>Método comprar boletas.</w:t>
+      </w:r>
+    </w:p>
+    <w:p>
+      <w:pPr>
+        <w:jc w:val="center"/>
+        <w:rPr>
+          <w:rFonts w:ascii="Times New Roman" w:hAnsi="Times New Roman" w:cs="Times New Roman"/>
+          <w:sz w:val="20"/>
+          <w:szCs w:val="24"/>
+        </w:rPr>
+      </w:pPr>
+    </w:p>
+    <w:p>
+      <w:pPr>
+        <w:pStyle w:val="Prrafodelista"/>
+        <w:numPr>
+          <w:ilvl w:val="0"/>
+          <w:numId w:val="3"/>
+        </w:numPr>
+        <w:jc w:val="both"/>
+        <w:rPr>
+          <w:rFonts w:ascii="Times New Roman" w:hAnsi="Times New Roman" w:cs="Times New Roman"/>
+          <w:szCs w:val="24"/>
+        </w:rPr>
+      </w:pPr>
+      <w:r>
+        <w:rPr>
+          <w:rFonts w:ascii="Times New Roman" w:hAnsi="Times New Roman" w:cs="Times New Roman"/>
+          <w:szCs w:val="24"/>
+        </w:rPr>
+        <w:t xml:space="preserve">Compra </w:t>
+      </w:r>
+      <w:r>
+        <w:rPr>
+          <w:rFonts w:ascii="Times New Roman" w:hAnsi="Times New Roman" w:cs="Times New Roman"/>
+          <w:szCs w:val="24"/>
+        </w:rPr>
+        <w:t xml:space="preserve">abono </w:t>
+      </w:r>
+      <w:r>
+        <w:rPr>
+          <w:rFonts w:ascii="Times New Roman" w:hAnsi="Times New Roman" w:cs="Times New Roman"/>
+          <w:szCs w:val="24"/>
+        </w:rPr>
+        <w:t>(</w:t>
+      </w:r>
+      <w:r>
+        <w:rPr>
+          <w:rFonts w:ascii="Times New Roman" w:hAnsi="Times New Roman" w:cs="Times New Roman"/>
+          <w:szCs w:val="24"/>
+        </w:rPr>
+        <w:t xml:space="preserve">fragmento de </w:t>
+      </w:r>
+      <w:r>
+        <w:rPr>
+          <w:rFonts w:ascii="Times New Roman" w:hAnsi="Times New Roman" w:cs="Times New Roman"/>
+          <w:szCs w:val="24"/>
+        </w:rPr>
+        <w:t>método en la clase que controla las transaccion</w:t>
+      </w:r>
+      <w:r>
+        <w:rPr>
+          <w:rFonts w:ascii="Times New Roman" w:hAnsi="Times New Roman" w:cs="Times New Roman"/>
+          <w:szCs w:val="24"/>
+        </w:rPr>
+        <w:t>es</w:t>
+      </w:r>
+      <w:r>
+        <w:rPr>
+          <w:rFonts w:ascii="Times New Roman" w:hAnsi="Times New Roman" w:cs="Times New Roman"/>
+          <w:szCs w:val="24"/>
+        </w:rPr>
+        <w:t>)</w:t>
+      </w:r>
+    </w:p>
+    <w:p>
+      <w:pPr>
+        <w:jc w:val="center"/>
+        <w:rPr>
+          <w:rFonts w:ascii="Times New Roman" w:hAnsi="Times New Roman" w:cs="Times New Roman"/>
+          <w:szCs w:val="24"/>
+        </w:rPr>
+      </w:pPr>
+      <w:r>
+        <w:rPr>
+          <w:noProof/>
+          <w:lang w:eastAsia="es-CO"/>
+        </w:rPr>
+        <w:drawing>
+          <wp:inline distT="0" distB="0" distL="0" distR="0" wp14:anchorId="3DB971E1" wp14:editId="0AED8C12">
+            <wp:extent cx="4486275" cy="1990725"/>
+            <wp:effectExtent l="0" t="0" r="9525" b="9525"/>
+            <wp:docPr id="8" name="Imagen 8"/>
+            <wp:cNvGraphicFramePr>
+              <a:graphicFrameLocks xmlns:a="http://schemas.openxmlformats.org/drawingml/2006/main" noChangeAspect="1"/>
+            </wp:cNvGraphicFramePr>
+            <a:graphic xmlns:a="http://schemas.openxmlformats.org/drawingml/2006/main">
+              <a:graphicData uri="http://schemas.openxmlformats.org/drawingml/2006/picture">
+                <pic:pic xmlns:pic="http://schemas.openxmlformats.org/drawingml/2006/picture">
+                  <pic:nvPicPr>
+                    <pic:cNvPr id="1" name=""/>
+                    <pic:cNvPicPr/>
+                  </pic:nvPicPr>
+                  <pic:blipFill>
+                    <a:blip r:embed="rId12"/>
+                    <a:stretch>
+                      <a:fillRect/>
+                    </a:stretch>
+                  </pic:blipFill>
+                  <pic:spPr>
+                    <a:xfrm>
+                      <a:off x="0" y="0"/>
+                      <a:ext cx="4486275" cy="1990725"/>
+                    </a:xfrm>
+                    <a:prstGeom prst="rect">
+                      <a:avLst/>
+                    </a:prstGeom>
+                  </pic:spPr>
+                </pic:pic>
+              </a:graphicData>
+            </a:graphic>
+          </wp:inline>
+        </w:drawing>
+      </w:r>
+    </w:p>
+    <w:p>
+      <w:pPr>
+        <w:jc w:val="center"/>
+        <w:rPr>
+          <w:rFonts w:ascii="Times New Roman" w:hAnsi="Times New Roman" w:cs="Times New Roman"/>
+          <w:sz w:val="20"/>
+          <w:szCs w:val="24"/>
+        </w:rPr>
+      </w:pPr>
+      <w:r>
+        <w:rPr>
+          <w:rFonts w:ascii="Times New Roman" w:hAnsi="Times New Roman" w:cs="Times New Roman"/>
+          <w:sz w:val="20"/>
+          <w:szCs w:val="24"/>
+        </w:rPr>
+        <w:t xml:space="preserve">Figura </w:t>
+      </w:r>
+      <w:r>
+        <w:rPr>
+          <w:rFonts w:ascii="Times New Roman" w:hAnsi="Times New Roman" w:cs="Times New Roman"/>
+          <w:sz w:val="20"/>
+          <w:szCs w:val="24"/>
+        </w:rPr>
+        <w:t>8</w:t>
+      </w:r>
+      <w:r>
+        <w:rPr>
+          <w:rFonts w:ascii="Times New Roman" w:hAnsi="Times New Roman" w:cs="Times New Roman"/>
+          <w:sz w:val="20"/>
+          <w:szCs w:val="24"/>
+        </w:rPr>
+        <w:t xml:space="preserve">. Método </w:t>
+      </w:r>
+      <w:r>
+        <w:rPr>
+          <w:rFonts w:ascii="Times New Roman" w:hAnsi="Times New Roman" w:cs="Times New Roman"/>
+          <w:sz w:val="20"/>
+          <w:szCs w:val="24"/>
+        </w:rPr>
+        <w:t>realizar</w:t>
+      </w:r>
+      <w:r>
+        <w:rPr>
+          <w:rFonts w:ascii="Times New Roman" w:hAnsi="Times New Roman" w:cs="Times New Roman"/>
+          <w:sz w:val="20"/>
+          <w:szCs w:val="24"/>
+        </w:rPr>
+        <w:t xml:space="preserve"> </w:t>
+      </w:r>
+      <w:r>
+        <w:rPr>
+          <w:rFonts w:ascii="Times New Roman" w:hAnsi="Times New Roman" w:cs="Times New Roman"/>
+          <w:sz w:val="20"/>
+          <w:szCs w:val="24"/>
+        </w:rPr>
+        <w:t>abono</w:t>
+      </w:r>
+      <w:r>
+        <w:rPr>
+          <w:rFonts w:ascii="Times New Roman" w:hAnsi="Times New Roman" w:cs="Times New Roman"/>
+          <w:sz w:val="20"/>
+          <w:szCs w:val="24"/>
+        </w:rPr>
+        <w:t>.</w:t>
+      </w:r>
+    </w:p>
+    <w:p>
+      <w:pPr>
+        <w:jc w:val="center"/>
+        <w:rPr>
+          <w:rFonts w:ascii="Times New Roman" w:hAnsi="Times New Roman" w:cs="Times New Roman"/>
+          <w:sz w:val="20"/>
+          <w:szCs w:val="24"/>
+        </w:rPr>
+      </w:pPr>
+    </w:p>
+    <w:p>
+      <w:pPr>
+        <w:jc w:val="center"/>
+        <w:rPr>
+          <w:rFonts w:ascii="Times New Roman" w:hAnsi="Times New Roman" w:cs="Times New Roman"/>
+          <w:sz w:val="20"/>
+          <w:szCs w:val="24"/>
+        </w:rPr>
+      </w:pPr>
+    </w:p>
+    <w:p>
+      <w:pPr>
+        <w:jc w:val="center"/>
+        <w:rPr>
+          <w:rFonts w:ascii="Times New Roman" w:hAnsi="Times New Roman" w:cs="Times New Roman"/>
+          <w:sz w:val="20"/>
+          <w:szCs w:val="24"/>
+        </w:rPr>
+      </w:pPr>
+    </w:p>
+    <w:p>
+      <w:pPr>
+        <w:pStyle w:val="Prrafodelista"/>
+        <w:numPr>
+          <w:ilvl w:val="0"/>
+          <w:numId w:val="3"/>
+        </w:numPr>
+        <w:jc w:val="both"/>
+        <w:rPr>
+          <w:rFonts w:ascii="Times New Roman" w:hAnsi="Times New Roman" w:cs="Times New Roman"/>
+          <w:szCs w:val="24"/>
+        </w:rPr>
+      </w:pPr>
+      <w:r>
+        <w:rPr>
+          <w:rFonts w:ascii="Times New Roman" w:hAnsi="Times New Roman" w:cs="Times New Roman"/>
+          <w:szCs w:val="24"/>
+        </w:rPr>
+        <w:t xml:space="preserve">Devolver boleta </w:t>
+      </w:r>
+      <w:r>
+        <w:rPr>
+          <w:rFonts w:ascii="Times New Roman" w:hAnsi="Times New Roman" w:cs="Times New Roman"/>
+          <w:szCs w:val="24"/>
+        </w:rPr>
+        <w:t>(</w:t>
+      </w:r>
+      <w:r>
+        <w:rPr>
+          <w:rFonts w:ascii="Times New Roman" w:hAnsi="Times New Roman" w:cs="Times New Roman"/>
+          <w:szCs w:val="24"/>
+        </w:rPr>
+        <w:t xml:space="preserve">fragmento de </w:t>
+      </w:r>
+      <w:r>
+        <w:rPr>
+          <w:rFonts w:ascii="Times New Roman" w:hAnsi="Times New Roman" w:cs="Times New Roman"/>
+          <w:szCs w:val="24"/>
+        </w:rPr>
+        <w:t>método en la clase que controla las transacciones)</w:t>
+      </w:r>
+    </w:p>
+    <w:p>
+      <w:pPr>
+        <w:jc w:val="center"/>
+        <w:rPr>
+          <w:rFonts w:ascii="Times New Roman" w:hAnsi="Times New Roman" w:cs="Times New Roman"/>
+          <w:szCs w:val="24"/>
+        </w:rPr>
+      </w:pPr>
+      <w:r>
+        <w:rPr>
+          <w:noProof/>
+          <w:lang w:eastAsia="es-CO"/>
+        </w:rPr>
+        <w:drawing>
+          <wp:inline distT="0" distB="0" distL="0" distR="0" wp14:anchorId="78F262E9" wp14:editId="0717F278">
+            <wp:extent cx="3057525" cy="1838325"/>
+            <wp:effectExtent l="0" t="0" r="9525" b="9525"/>
+            <wp:docPr id="9" name="Imagen 9"/>
+            <wp:cNvGraphicFramePr>
+              <a:graphicFrameLocks xmlns:a="http://schemas.openxmlformats.org/drawingml/2006/main" noChangeAspect="1"/>
+            </wp:cNvGraphicFramePr>
+            <a:graphic xmlns:a="http://schemas.openxmlformats.org/drawingml/2006/main">
+              <a:graphicData uri="http://schemas.openxmlformats.org/drawingml/2006/picture">
+                <pic:pic xmlns:pic="http://schemas.openxmlformats.org/drawingml/2006/picture">
+                  <pic:nvPicPr>
+                    <pic:cNvPr id="1" name=""/>
+                    <pic:cNvPicPr/>
+                  </pic:nvPicPr>
+                  <pic:blipFill>
+                    <a:blip r:embed="rId13"/>
+                    <a:stretch>
+                      <a:fillRect/>
+                    </a:stretch>
+                  </pic:blipFill>
+                  <pic:spPr>
+                    <a:xfrm>
+                      <a:off x="0" y="0"/>
+                      <a:ext cx="3057525" cy="1838325"/>
+                    </a:xfrm>
+                    <a:prstGeom prst="rect">
+                      <a:avLst/>
+                    </a:prstGeom>
+                  </pic:spPr>
+                </pic:pic>
+              </a:graphicData>
+            </a:graphic>
+          </wp:inline>
+        </w:drawing>
+      </w:r>
+    </w:p>
+    <w:p>
+      <w:pPr>
+        <w:jc w:val="center"/>
+        <w:rPr>
+          <w:rFonts w:ascii="Times New Roman" w:hAnsi="Times New Roman" w:cs="Times New Roman"/>
+          <w:sz w:val="20"/>
+          <w:szCs w:val="24"/>
+        </w:rPr>
+      </w:pPr>
+      <w:r>
+        <w:rPr>
+          <w:rFonts w:ascii="Times New Roman" w:hAnsi="Times New Roman" w:cs="Times New Roman"/>
+          <w:sz w:val="20"/>
+          <w:szCs w:val="24"/>
+        </w:rPr>
+        <w:t xml:space="preserve">Figura </w:t>
+      </w:r>
+      <w:r>
+        <w:rPr>
+          <w:rFonts w:ascii="Times New Roman" w:hAnsi="Times New Roman" w:cs="Times New Roman"/>
+          <w:sz w:val="20"/>
+          <w:szCs w:val="24"/>
+        </w:rPr>
+        <w:t>9</w:t>
+      </w:r>
+      <w:r>
+        <w:rPr>
+          <w:rFonts w:ascii="Times New Roman" w:hAnsi="Times New Roman" w:cs="Times New Roman"/>
+          <w:sz w:val="20"/>
+          <w:szCs w:val="24"/>
+        </w:rPr>
+        <w:t xml:space="preserve">. Método </w:t>
+      </w:r>
+      <w:r>
+        <w:rPr>
+          <w:rFonts w:ascii="Times New Roman" w:hAnsi="Times New Roman" w:cs="Times New Roman"/>
+          <w:sz w:val="20"/>
+          <w:szCs w:val="24"/>
+        </w:rPr>
+        <w:t>regresar boleta</w:t>
+      </w:r>
+      <w:r>
+        <w:rPr>
+          <w:rFonts w:ascii="Times New Roman" w:hAnsi="Times New Roman" w:cs="Times New Roman"/>
+          <w:sz w:val="20"/>
+          <w:szCs w:val="24"/>
+        </w:rPr>
+        <w:t>.</w:t>
+      </w:r>
+    </w:p>
+    <w:p>
+      <w:pPr>
+        <w:jc w:val="center"/>
+        <w:rPr>
+          <w:rFonts w:ascii="Times New Roman" w:hAnsi="Times New Roman" w:cs="Times New Roman"/>
+          <w:sz w:val="20"/>
+          <w:szCs w:val="24"/>
+        </w:rPr>
+      </w:pPr>
+    </w:p>
+    <w:p>
+      <w:pPr>
+        <w:pStyle w:val="Prrafodelista"/>
+        <w:numPr>
+          <w:ilvl w:val="0"/>
+          <w:numId w:val="3"/>
+        </w:numPr>
+        <w:jc w:val="both"/>
+        <w:rPr>
+          <w:rFonts w:ascii="Times New Roman" w:hAnsi="Times New Roman" w:cs="Times New Roman"/>
+          <w:szCs w:val="24"/>
+        </w:rPr>
+      </w:pPr>
+      <w:r>
+        <w:rPr>
+          <w:rFonts w:ascii="Times New Roman" w:hAnsi="Times New Roman" w:cs="Times New Roman"/>
+          <w:szCs w:val="24"/>
+        </w:rPr>
+        <w:t>Devolver abono</w:t>
+      </w:r>
+      <w:r>
+        <w:rPr>
+          <w:rFonts w:ascii="Times New Roman" w:hAnsi="Times New Roman" w:cs="Times New Roman"/>
+          <w:szCs w:val="24"/>
+        </w:rPr>
+        <w:t xml:space="preserve"> </w:t>
+      </w:r>
+      <w:r>
+        <w:rPr>
+          <w:rFonts w:ascii="Times New Roman" w:hAnsi="Times New Roman" w:cs="Times New Roman"/>
+          <w:szCs w:val="24"/>
+        </w:rPr>
+        <w:t>(</w:t>
+      </w:r>
+      <w:r>
+        <w:rPr>
+          <w:rFonts w:ascii="Times New Roman" w:hAnsi="Times New Roman" w:cs="Times New Roman"/>
+          <w:szCs w:val="24"/>
+        </w:rPr>
+        <w:t xml:space="preserve">fragmento de </w:t>
+      </w:r>
+      <w:r>
+        <w:rPr>
+          <w:rFonts w:ascii="Times New Roman" w:hAnsi="Times New Roman" w:cs="Times New Roman"/>
+          <w:szCs w:val="24"/>
+        </w:rPr>
+        <w:t>método en la clase que controla las transacciones)</w:t>
+      </w:r>
+    </w:p>
+    <w:p>
+      <w:pPr>
+        <w:pStyle w:val="Prrafodelista"/>
+        <w:jc w:val="center"/>
+        <w:rPr>
+          <w:rFonts w:ascii="Times New Roman" w:hAnsi="Times New Roman" w:cs="Times New Roman"/>
+          <w:szCs w:val="24"/>
+        </w:rPr>
+      </w:pPr>
+      <w:r>
+        <w:rPr>
+          <w:noProof/>
+          <w:lang w:eastAsia="es-CO"/>
+        </w:rPr>
+        <w:drawing>
+          <wp:inline distT="0" distB="0" distL="0" distR="0" wp14:anchorId="59FF6622" wp14:editId="73A85E07">
+            <wp:extent cx="3867150" cy="1438275"/>
+            <wp:effectExtent l="0" t="0" r="0" b="9525"/>
+            <wp:docPr id="10" name="Imagen 10"/>
+            <wp:cNvGraphicFramePr>
+              <a:graphicFrameLocks xmlns:a="http://schemas.openxmlformats.org/drawingml/2006/main" noChangeAspect="1"/>
+            </wp:cNvGraphicFramePr>
+            <a:graphic xmlns:a="http://schemas.openxmlformats.org/drawingml/2006/main">
+              <a:graphicData uri="http://schemas.openxmlformats.org/drawingml/2006/picture">
+                <pic:pic xmlns:pic="http://schemas.openxmlformats.org/drawingml/2006/picture">
+                  <pic:nvPicPr>
+                    <pic:cNvPr id="1" name=""/>
+                    <pic:cNvPicPr/>
+                  </pic:nvPicPr>
+                  <pic:blipFill>
+                    <a:blip r:embed="rId14"/>
+                    <a:stretch>
+                      <a:fillRect/>
+                    </a:stretch>
+                  </pic:blipFill>
+                  <pic:spPr>
+                    <a:xfrm>
+                      <a:off x="0" y="0"/>
+                      <a:ext cx="3867150" cy="1438275"/>
+                    </a:xfrm>
+                    <a:prstGeom prst="rect">
+                      <a:avLst/>
+                    </a:prstGeom>
+                  </pic:spPr>
+                </pic:pic>
+              </a:graphicData>
+            </a:graphic>
+          </wp:inline>
+        </w:drawing>
+      </w:r>
+    </w:p>
+    <w:p>
+      <w:pPr>
+        <w:jc w:val="center"/>
+        <w:rPr>
+          <w:rFonts w:ascii="Times New Roman" w:hAnsi="Times New Roman" w:cs="Times New Roman"/>
+          <w:sz w:val="20"/>
+          <w:szCs w:val="24"/>
+        </w:rPr>
+      </w:pPr>
+      <w:r>
+        <w:rPr>
+          <w:rFonts w:ascii="Times New Roman" w:hAnsi="Times New Roman" w:cs="Times New Roman"/>
+          <w:sz w:val="20"/>
+          <w:szCs w:val="24"/>
+        </w:rPr>
+        <w:t xml:space="preserve">Figura </w:t>
+      </w:r>
+      <w:r>
+        <w:rPr>
+          <w:rFonts w:ascii="Times New Roman" w:hAnsi="Times New Roman" w:cs="Times New Roman"/>
+          <w:sz w:val="20"/>
+          <w:szCs w:val="24"/>
+        </w:rPr>
+        <w:t>10</w:t>
+      </w:r>
+      <w:r>
+        <w:rPr>
+          <w:rFonts w:ascii="Times New Roman" w:hAnsi="Times New Roman" w:cs="Times New Roman"/>
+          <w:sz w:val="20"/>
+          <w:szCs w:val="24"/>
+        </w:rPr>
+        <w:t xml:space="preserve">. Método </w:t>
+      </w:r>
+      <w:r>
+        <w:rPr>
+          <w:rFonts w:ascii="Times New Roman" w:hAnsi="Times New Roman" w:cs="Times New Roman"/>
+          <w:sz w:val="20"/>
+          <w:szCs w:val="24"/>
+        </w:rPr>
+        <w:t>regresar abono</w:t>
+      </w:r>
+      <w:r>
+        <w:rPr>
+          <w:rFonts w:ascii="Times New Roman" w:hAnsi="Times New Roman" w:cs="Times New Roman"/>
+          <w:sz w:val="20"/>
+          <w:szCs w:val="24"/>
+        </w:rPr>
+        <w:t>.</w:t>
+      </w:r>
       <w:bookmarkStart w:id="0" w:name="_GoBack"/>
       <w:bookmarkEnd w:id="0"/>
+    </w:p>
+    <w:p>
+      <w:pPr>
+        <w:jc w:val="center"/>
+        <w:rPr>
+          <w:rFonts w:ascii="Times New Roman" w:hAnsi="Times New Roman" w:cs="Times New Roman"/>
+          <w:szCs w:val="24"/>
+        </w:rPr>
+      </w:pPr>
+    </w:p>
+    <w:p>
+      <w:pPr>
+        <w:jc w:val="center"/>
+        <w:rPr>
+          <w:rFonts w:ascii="Times New Roman" w:hAnsi="Times New Roman" w:cs="Times New Roman"/>
+          <w:szCs w:val="24"/>
+        </w:rPr>
+      </w:pPr>
+    </w:p>
+    <w:p>
+      <w:pPr>
+        <w:pStyle w:val="Prrafodelista"/>
+        <w:jc w:val="both"/>
+        <w:rPr>
+          <w:rFonts w:ascii="Times New Roman" w:hAnsi="Times New Roman" w:cs="Times New Roman"/>
+          <w:szCs w:val="24"/>
+        </w:rPr>
+      </w:pPr>
     </w:p>
     <w:sectPr>
       <w:pgSz w:w="12240" w:h="15840"/>
@@ -126,6 +1506,232 @@
 <file path=word/numbering.xml><?xml version="1.0" encoding="utf-8"?>
 <w:numbering xmlns:wpc="http://schemas.microsoft.com/office/word/2010/wordprocessingCanvas" xmlns:cx="http://schemas.microsoft.com/office/drawing/2014/chartex" xmlns:cx1="http://schemas.microsoft.com/office/drawing/2015/9/8/chartex" xmlns:cx2="http://schemas.microsoft.com/office/drawing/2015/10/21/chartex" xmlns:cx3="http://schemas.microsoft.com/office/drawing/2016/5/9/chartex" xmlns:cx4="http://schemas.microsoft.com/office/drawing/2016/5/10/chartex" xmlns:cx5="http://schemas.microsoft.com/office/drawing/2016/5/11/chartex" xmlns:mc="http://schemas.openxmlformats.org/markup-compatibility/2006" xmlns:o="urn:schemas-microsoft-com:office:office" xmlns:r="http://schemas.openxmlformats.org/officeDocument/2006/relationships" xmlns:m="http://schemas.openxmlformats.org/officeDocument/2006/math" xmlns:v="urn:schemas-microsoft-com:vml" xmlns:wp14="http://schemas.microsoft.com/office/word/2010/wordprocessingDrawing" xmlns:wp="http://schemas.openxmlformats.org/drawingml/2006/wordprocessingDrawing" xmlns:w10="urn:schemas-microsoft-com:office:word" xmlns:w="http://schemas.openxmlformats.org/wordprocessingml/2006/main" xmlns:w14="http://schemas.microsoft.com/office/word/2010/wordml" xmlns:w15="http://schemas.microsoft.com/office/word/2012/wordml" xmlns:w16se="http://schemas.microsoft.com/office/word/2015/wordml/symex" xmlns:wpg="http://schemas.microsoft.com/office/word/2010/wordprocessingGroup" xmlns:wpi="http://schemas.microsoft.com/office/word/2010/wordprocessingInk" xmlns:wne="http://schemas.microsoft.com/office/word/2006/wordml" xmlns:wps="http://schemas.microsoft.com/office/word/2010/wordprocessingShape" mc:Ignorable="w14 w15 w16se wp14">
   <w:abstractNum w:abstractNumId="0" w15:restartNumberingAfterBreak="0">
+    <w:nsid w:val="1B6E057C"/>
+    <w:multiLevelType w:val="hybridMultilevel"/>
+    <w:tmpl w:val="5AEED130"/>
+    <w:lvl w:ilvl="0" w:tplc="240A0001">
+      <w:start w:val="1"/>
+      <w:numFmt w:val="bullet"/>
+      <w:lvlText w:val=""/>
+      <w:lvlJc w:val="left"/>
+      <w:pPr>
+        <w:ind w:left="720" w:hanging="360"/>
+      </w:pPr>
+      <w:rPr>
+        <w:rFonts w:ascii="Symbol" w:hAnsi="Symbol" w:hint="default"/>
+      </w:rPr>
+    </w:lvl>
+    <w:lvl w:ilvl="1" w:tplc="240A0003" w:tentative="1">
+      <w:start w:val="1"/>
+      <w:numFmt w:val="bullet"/>
+      <w:lvlText w:val="o"/>
+      <w:lvlJc w:val="left"/>
+      <w:pPr>
+        <w:ind w:left="1440" w:hanging="360"/>
+      </w:pPr>
+      <w:rPr>
+        <w:rFonts w:ascii="Courier New" w:hAnsi="Courier New" w:cs="Courier New" w:hint="default"/>
+      </w:rPr>
+    </w:lvl>
+    <w:lvl w:ilvl="2" w:tplc="240A0005" w:tentative="1">
+      <w:start w:val="1"/>
+      <w:numFmt w:val="bullet"/>
+      <w:lvlText w:val=""/>
+      <w:lvlJc w:val="left"/>
+      <w:pPr>
+        <w:ind w:left="2160" w:hanging="360"/>
+      </w:pPr>
+      <w:rPr>
+        <w:rFonts w:ascii="Wingdings" w:hAnsi="Wingdings" w:hint="default"/>
+      </w:rPr>
+    </w:lvl>
+    <w:lvl w:ilvl="3" w:tplc="240A0001" w:tentative="1">
+      <w:start w:val="1"/>
+      <w:numFmt w:val="bullet"/>
+      <w:lvlText w:val=""/>
+      <w:lvlJc w:val="left"/>
+      <w:pPr>
+        <w:ind w:left="2880" w:hanging="360"/>
+      </w:pPr>
+      <w:rPr>
+        <w:rFonts w:ascii="Symbol" w:hAnsi="Symbol" w:hint="default"/>
+      </w:rPr>
+    </w:lvl>
+    <w:lvl w:ilvl="4" w:tplc="240A0003" w:tentative="1">
+      <w:start w:val="1"/>
+      <w:numFmt w:val="bullet"/>
+      <w:lvlText w:val="o"/>
+      <w:lvlJc w:val="left"/>
+      <w:pPr>
+        <w:ind w:left="3600" w:hanging="360"/>
+      </w:pPr>
+      <w:rPr>
+        <w:rFonts w:ascii="Courier New" w:hAnsi="Courier New" w:cs="Courier New" w:hint="default"/>
+      </w:rPr>
+    </w:lvl>
+    <w:lvl w:ilvl="5" w:tplc="240A0005" w:tentative="1">
+      <w:start w:val="1"/>
+      <w:numFmt w:val="bullet"/>
+      <w:lvlText w:val=""/>
+      <w:lvlJc w:val="left"/>
+      <w:pPr>
+        <w:ind w:left="4320" w:hanging="360"/>
+      </w:pPr>
+      <w:rPr>
+        <w:rFonts w:ascii="Wingdings" w:hAnsi="Wingdings" w:hint="default"/>
+      </w:rPr>
+    </w:lvl>
+    <w:lvl w:ilvl="6" w:tplc="240A0001" w:tentative="1">
+      <w:start w:val="1"/>
+      <w:numFmt w:val="bullet"/>
+      <w:lvlText w:val=""/>
+      <w:lvlJc w:val="left"/>
+      <w:pPr>
+        <w:ind w:left="5040" w:hanging="360"/>
+      </w:pPr>
+      <w:rPr>
+        <w:rFonts w:ascii="Symbol" w:hAnsi="Symbol" w:hint="default"/>
+      </w:rPr>
+    </w:lvl>
+    <w:lvl w:ilvl="7" w:tplc="240A0003" w:tentative="1">
+      <w:start w:val="1"/>
+      <w:numFmt w:val="bullet"/>
+      <w:lvlText w:val="o"/>
+      <w:lvlJc w:val="left"/>
+      <w:pPr>
+        <w:ind w:left="5760" w:hanging="360"/>
+      </w:pPr>
+      <w:rPr>
+        <w:rFonts w:ascii="Courier New" w:hAnsi="Courier New" w:cs="Courier New" w:hint="default"/>
+      </w:rPr>
+    </w:lvl>
+    <w:lvl w:ilvl="8" w:tplc="240A0005" w:tentative="1">
+      <w:start w:val="1"/>
+      <w:numFmt w:val="bullet"/>
+      <w:lvlText w:val=""/>
+      <w:lvlJc w:val="left"/>
+      <w:pPr>
+        <w:ind w:left="6480" w:hanging="360"/>
+      </w:pPr>
+      <w:rPr>
+        <w:rFonts w:ascii="Wingdings" w:hAnsi="Wingdings" w:hint="default"/>
+      </w:rPr>
+    </w:lvl>
+  </w:abstractNum>
+  <w:abstractNum w:abstractNumId="1" w15:restartNumberingAfterBreak="0">
+    <w:nsid w:val="254744AB"/>
+    <w:multiLevelType w:val="hybridMultilevel"/>
+    <w:tmpl w:val="34168502"/>
+    <w:lvl w:ilvl="0" w:tplc="240A0001">
+      <w:start w:val="1"/>
+      <w:numFmt w:val="bullet"/>
+      <w:lvlText w:val=""/>
+      <w:lvlJc w:val="left"/>
+      <w:pPr>
+        <w:ind w:left="720" w:hanging="360"/>
+      </w:pPr>
+      <w:rPr>
+        <w:rFonts w:ascii="Symbol" w:hAnsi="Symbol" w:hint="default"/>
+      </w:rPr>
+    </w:lvl>
+    <w:lvl w:ilvl="1" w:tplc="240A0003" w:tentative="1">
+      <w:start w:val="1"/>
+      <w:numFmt w:val="bullet"/>
+      <w:lvlText w:val="o"/>
+      <w:lvlJc w:val="left"/>
+      <w:pPr>
+        <w:ind w:left="1440" w:hanging="360"/>
+      </w:pPr>
+      <w:rPr>
+        <w:rFonts w:ascii="Courier New" w:hAnsi="Courier New" w:cs="Courier New" w:hint="default"/>
+      </w:rPr>
+    </w:lvl>
+    <w:lvl w:ilvl="2" w:tplc="240A0005" w:tentative="1">
+      <w:start w:val="1"/>
+      <w:numFmt w:val="bullet"/>
+      <w:lvlText w:val=""/>
+      <w:lvlJc w:val="left"/>
+      <w:pPr>
+        <w:ind w:left="2160" w:hanging="360"/>
+      </w:pPr>
+      <w:rPr>
+        <w:rFonts w:ascii="Wingdings" w:hAnsi="Wingdings" w:hint="default"/>
+      </w:rPr>
+    </w:lvl>
+    <w:lvl w:ilvl="3" w:tplc="240A0001" w:tentative="1">
+      <w:start w:val="1"/>
+      <w:numFmt w:val="bullet"/>
+      <w:lvlText w:val=""/>
+      <w:lvlJc w:val="left"/>
+      <w:pPr>
+        <w:ind w:left="2880" w:hanging="360"/>
+      </w:pPr>
+      <w:rPr>
+        <w:rFonts w:ascii="Symbol" w:hAnsi="Symbol" w:hint="default"/>
+      </w:rPr>
+    </w:lvl>
+    <w:lvl w:ilvl="4" w:tplc="240A0003" w:tentative="1">
+      <w:start w:val="1"/>
+      <w:numFmt w:val="bullet"/>
+      <w:lvlText w:val="o"/>
+      <w:lvlJc w:val="left"/>
+      <w:pPr>
+        <w:ind w:left="3600" w:hanging="360"/>
+      </w:pPr>
+      <w:rPr>
+        <w:rFonts w:ascii="Courier New" w:hAnsi="Courier New" w:cs="Courier New" w:hint="default"/>
+      </w:rPr>
+    </w:lvl>
+    <w:lvl w:ilvl="5" w:tplc="240A0005" w:tentative="1">
+      <w:start w:val="1"/>
+      <w:numFmt w:val="bullet"/>
+      <w:lvlText w:val=""/>
+      <w:lvlJc w:val="left"/>
+      <w:pPr>
+        <w:ind w:left="4320" w:hanging="360"/>
+      </w:pPr>
+      <w:rPr>
+        <w:rFonts w:ascii="Wingdings" w:hAnsi="Wingdings" w:hint="default"/>
+      </w:rPr>
+    </w:lvl>
+    <w:lvl w:ilvl="6" w:tplc="240A0001" w:tentative="1">
+      <w:start w:val="1"/>
+      <w:numFmt w:val="bullet"/>
+      <w:lvlText w:val=""/>
+      <w:lvlJc w:val="left"/>
+      <w:pPr>
+        <w:ind w:left="5040" w:hanging="360"/>
+      </w:pPr>
+      <w:rPr>
+        <w:rFonts w:ascii="Symbol" w:hAnsi="Symbol" w:hint="default"/>
+      </w:rPr>
+    </w:lvl>
+    <w:lvl w:ilvl="7" w:tplc="240A0003" w:tentative="1">
+      <w:start w:val="1"/>
+      <w:numFmt w:val="bullet"/>
+      <w:lvlText w:val="o"/>
+      <w:lvlJc w:val="left"/>
+      <w:pPr>
+        <w:ind w:left="5760" w:hanging="360"/>
+      </w:pPr>
+      <w:rPr>
+        <w:rFonts w:ascii="Courier New" w:hAnsi="Courier New" w:cs="Courier New" w:hint="default"/>
+      </w:rPr>
+    </w:lvl>
+    <w:lvl w:ilvl="8" w:tplc="240A0005" w:tentative="1">
+      <w:start w:val="1"/>
+      <w:numFmt w:val="bullet"/>
+      <w:lvlText w:val=""/>
+      <w:lvlJc w:val="left"/>
+      <w:pPr>
+        <w:ind w:left="6480" w:hanging="360"/>
+      </w:pPr>
+      <w:rPr>
+        <w:rFonts w:ascii="Wingdings" w:hAnsi="Wingdings" w:hint="default"/>
+      </w:rPr>
+    </w:lvl>
+  </w:abstractNum>
+  <w:abstractNum w:abstractNumId="2" w15:restartNumberingAfterBreak="0">
     <w:nsid w:val="61AE235F"/>
     <w:multiLevelType w:val="hybridMultilevel"/>
     <w:tmpl w:val="D77E8D5C"/>
@@ -215,6 +1821,12 @@
     </w:lvl>
   </w:abstractNum>
   <w:num w:numId="1">
+    <w:abstractNumId w:val="2"/>
+  </w:num>
+  <w:num w:numId="2">
+    <w:abstractNumId w:val="1"/>
+  </w:num>
+  <w:num w:numId="3">
     <w:abstractNumId w:val="0"/>
   </w:num>
 </w:numbering>
@@ -343,6 +1955,7 @@
     <w:lsdException w:name="HTML Sample" w:semiHidden="1" w:unhideWhenUsed="1"/>
     <w:lsdException w:name="HTML Typewriter" w:semiHidden="1" w:unhideWhenUsed="1"/>
     <w:lsdException w:name="HTML Variable" w:semiHidden="1" w:unhideWhenUsed="1"/>
+    <w:lsdException w:name="Normal Table" w:semiHidden="1" w:unhideWhenUsed="1"/>
     <w:lsdException w:name="annotation subject" w:semiHidden="1" w:unhideWhenUsed="1"/>
     <w:lsdException w:name="No List" w:semiHidden="1" w:unhideWhenUsed="1"/>
     <w:lsdException w:name="Outline List 1" w:semiHidden="1" w:unhideWhenUsed="1"/>
@@ -387,6 +2000,7 @@
     <w:lsdException w:name="Table Professional" w:semiHidden="1" w:unhideWhenUsed="1"/>
     <w:lsdException w:name="Table Subtle 1" w:semiHidden="1" w:unhideWhenUsed="1"/>
     <w:lsdException w:name="Table Subtle 2" w:semiHidden="1" w:unhideWhenUsed="1"/>
+    <w:lsdException w:name="Table Web 1" w:semiHidden="1" w:unhideWhenUsed="1"/>
     <w:lsdException w:name="Table Web 2" w:semiHidden="1" w:unhideWhenUsed="1"/>
     <w:lsdException w:name="Table Web 3" w:semiHidden="1" w:unhideWhenUsed="1"/>
     <w:lsdException w:name="Balloon Text" w:semiHidden="1" w:unhideWhenUsed="1"/>

</xml_diff>